<commit_message>
Several hot keys for LINQPad
</commit_message>
<xml_diff>
--- a/Presentation/tools-linqpad.docx
+++ b/Presentation/tools-linqpad.docx
@@ -28,8 +28,6 @@
             <w:t>Оглавление</w:t>
           </w:r>
         </w:p>
-        <w:bookmarkStart w:id="0" w:name="_GoBack"/>
-        <w:bookmarkEnd w:id="0"/>
         <w:p>
           <w:pPr>
             <w:pStyle w:val="TOC1"/>
@@ -2566,7 +2564,7 @@
       <w:pPr>
         <w:pStyle w:val="Heading1"/>
       </w:pPr>
-      <w:bookmarkStart w:id="1" w:name="_Toc412439644"/>
+      <w:bookmarkStart w:id="0" w:name="_Toc412439644"/>
       <w:r>
         <w:rPr>
           <w:lang w:val="en-US"/>
@@ -2574,205 +2572,192 @@
         <w:lastRenderedPageBreak/>
         <w:t>UI</w:t>
       </w:r>
+      <w:bookmarkEnd w:id="0"/>
+    </w:p>
+    <w:p>
+      <w:r>
+        <w:t>При вставке из буфера обмена кода с using предлагает их добавить в Query Properties.</w:t>
+      </w:r>
+    </w:p>
+    <w:p>
+      <w:pPr>
+        <w:rPr>
+          <w:lang w:val="en-US"/>
+        </w:rPr>
+      </w:pPr>
+      <w:r>
+        <w:rPr>
+          <w:lang w:val="en-US"/>
+        </w:rPr>
+        <w:t>You can flag a connection as 'Production', via the connection properties dialog (or directly from the context menu). The editor then displays an orange warning banner on the left margin whenever you use that connection, to remind you that you're working with production data.</w:t>
+      </w:r>
+    </w:p>
+    <w:p>
+      <w:r>
+        <w:t xml:space="preserve">Клавиша </w:t>
+      </w:r>
+      <w:r>
+        <w:rPr>
+          <w:lang w:val="en-US"/>
+        </w:rPr>
+        <w:t>F</w:t>
+      </w:r>
+      <w:r>
+        <w:t xml:space="preserve">5 </w:t>
+      </w:r>
+      <w:r>
+        <w:t>выполняет выделенный текст.</w:t>
+      </w:r>
+    </w:p>
+    <w:p>
+      <w:pPr>
+        <w:pStyle w:val="Heading2"/>
+      </w:pPr>
+      <w:bookmarkStart w:id="1" w:name="_Toc412439645"/>
+      <w:r>
+        <w:t>Меню</w:t>
+      </w:r>
       <w:bookmarkEnd w:id="1"/>
     </w:p>
     <w:p>
-      <w:r>
-        <w:t>При вставке из буфера обмена кода с using предлагает их добавить в Query Properties.</w:t>
-      </w:r>
-    </w:p>
-    <w:p>
-      <w:pPr>
-        <w:rPr>
-          <w:lang w:val="en-US"/>
-        </w:rPr>
-      </w:pPr>
-      <w:r>
-        <w:rPr>
-          <w:lang w:val="en-US"/>
-        </w:rPr>
-        <w:t>You can flag a connection as 'Production', via the connection properties dialog (or directly from the context menu). The editor then displays an orange warning banner on the left margin whenever you use that connection, to remind you that you're working with production data.</w:t>
-      </w:r>
-    </w:p>
-    <w:p>
-      <w:r>
-        <w:t xml:space="preserve">Клавиша </w:t>
-      </w:r>
-      <w:r>
-        <w:rPr>
-          <w:lang w:val="en-US"/>
-        </w:rPr>
-        <w:t>F</w:t>
-      </w:r>
-      <w:r>
-        <w:t xml:space="preserve">5 </w:t>
-      </w:r>
-      <w:r>
-        <w:t>выполняет выделенный текст.</w:t>
+      <w:pPr>
+        <w:rPr>
+          <w:lang w:val="en-US"/>
+        </w:rPr>
+      </w:pPr>
+      <w:r>
+        <w:t xml:space="preserve">В данном разделе будут описаны интересные пункты меню </w:t>
+      </w:r>
+      <w:proofErr w:type="spellStart"/>
+      <w:r>
+        <w:rPr>
+          <w:lang w:val="en-US"/>
+        </w:rPr>
+        <w:t>LINQPad</w:t>
+      </w:r>
+      <w:proofErr w:type="spellEnd"/>
+    </w:p>
+    <w:p>
+      <w:pPr>
+        <w:pStyle w:val="Heading3"/>
+        <w:rPr>
+          <w:lang w:val="en-US"/>
+        </w:rPr>
+      </w:pPr>
+      <w:bookmarkStart w:id="2" w:name="_Toc412439646"/>
+      <w:r>
+        <w:t>Меню</w:t>
+      </w:r>
+      <w:r>
+        <w:rPr>
+          <w:lang w:val="en-US"/>
+        </w:rPr>
+        <w:t xml:space="preserve"> </w:t>
+      </w:r>
+      <w:r>
+        <w:rPr>
+          <w:lang w:val="en-US"/>
+        </w:rPr>
+        <w:t>Edit</w:t>
+      </w:r>
+      <w:bookmarkEnd w:id="2"/>
+    </w:p>
+    <w:p>
+      <w:pPr>
+        <w:pStyle w:val="Heading4"/>
+        <w:rPr>
+          <w:lang w:val="en-US"/>
+        </w:rPr>
+      </w:pPr>
+      <w:r>
+        <w:rPr>
+          <w:lang w:val="en-US"/>
+        </w:rPr>
+        <w:t>Paste</w:t>
+      </w:r>
+      <w:r>
+        <w:rPr>
+          <w:lang w:val="en-US"/>
+        </w:rPr>
+        <w:t xml:space="preserve"> </w:t>
+      </w:r>
+      <w:r>
+        <w:rPr>
+          <w:lang w:val="en-US"/>
+        </w:rPr>
+        <w:t>as</w:t>
+      </w:r>
+      <w:r>
+        <w:rPr>
+          <w:lang w:val="en-US"/>
+        </w:rPr>
+        <w:t xml:space="preserve"> </w:t>
+      </w:r>
+      <w:r>
+        <w:rPr>
+          <w:lang w:val="en-US"/>
+        </w:rPr>
+        <w:t>Escaped</w:t>
+      </w:r>
+      <w:r>
+        <w:rPr>
+          <w:lang w:val="en-US"/>
+        </w:rPr>
+        <w:t xml:space="preserve"> </w:t>
+      </w:r>
+      <w:r>
+        <w:rPr>
+          <w:lang w:val="en-US"/>
+        </w:rPr>
+        <w:t>String</w:t>
+      </w:r>
+    </w:p>
+    <w:p>
+      <w:r>
+        <w:t xml:space="preserve">Вставляет текст из буфера обмена в виде </w:t>
+      </w:r>
+      <w:r>
+        <w:rPr>
+          <w:lang w:val="en-US"/>
+        </w:rPr>
+        <w:t>C</w:t>
+      </w:r>
+      <w:r>
+        <w:t xml:space="preserve"># </w:t>
+      </w:r>
+      <w:r>
+        <w:t xml:space="preserve">строки с </w:t>
+      </w:r>
+      <w:r>
+        <w:rPr>
+          <w:lang w:val="en-US"/>
+        </w:rPr>
+        <w:t>escape</w:t>
+      </w:r>
+      <w:r>
+        <w:t xml:space="preserve"> </w:t>
+      </w:r>
+      <w:r>
+        <w:t>последовательностями.</w:t>
       </w:r>
     </w:p>
     <w:p>
       <w:pPr>
         <w:pStyle w:val="Heading2"/>
       </w:pPr>
-      <w:bookmarkStart w:id="2" w:name="_Toc412439645"/>
-      <w:r>
-        <w:t>Меню</w:t>
-      </w:r>
-      <w:bookmarkEnd w:id="2"/>
-    </w:p>
-    <w:p>
-      <w:pPr>
-        <w:rPr>
-          <w:lang w:val="en-US"/>
-        </w:rPr>
-      </w:pPr>
-      <w:r>
-        <w:t xml:space="preserve">В данном разделе будут описаны интересные пункты меню </w:t>
-      </w:r>
-      <w:proofErr w:type="spellStart"/>
-      <w:r>
-        <w:rPr>
-          <w:lang w:val="en-US"/>
-        </w:rPr>
-        <w:t>LINQPad</w:t>
-      </w:r>
-      <w:proofErr w:type="spellEnd"/>
-    </w:p>
-    <w:p>
-      <w:pPr>
-        <w:pStyle w:val="Heading3"/>
-        <w:rPr>
-          <w:lang w:val="en-US"/>
-        </w:rPr>
-      </w:pPr>
-      <w:bookmarkStart w:id="3" w:name="_Toc412439646"/>
-      <w:r>
-        <w:t>Меню</w:t>
-      </w:r>
-      <w:r>
-        <w:rPr>
-          <w:lang w:val="en-US"/>
-        </w:rPr>
+      <w:bookmarkStart w:id="3" w:name="_Toc412439647"/>
+      <w:r>
+        <w:t>Редактор</w:t>
+      </w:r>
+      <w:r>
         <w:t xml:space="preserve"> </w:t>
       </w:r>
       <w:r>
-        <w:rPr>
-          <w:lang w:val="en-US"/>
-        </w:rPr>
-        <w:t>Edit</w:t>
+        <w:t>кода</w:t>
       </w:r>
       <w:bookmarkEnd w:id="3"/>
     </w:p>
     <w:p>
-      <w:pPr>
-        <w:pStyle w:val="Heading4"/>
-        <w:rPr>
-          <w:lang w:val="en-US"/>
-        </w:rPr>
-      </w:pPr>
-      <w:r>
-        <w:rPr>
-          <w:lang w:val="en-US"/>
-        </w:rPr>
-        <w:t>Paste</w:t>
-      </w:r>
-      <w:r>
-        <w:rPr>
-          <w:lang w:val="en-US"/>
-        </w:rPr>
-        <w:t xml:space="preserve"> </w:t>
-      </w:r>
-      <w:r>
-        <w:rPr>
-          <w:lang w:val="en-US"/>
-        </w:rPr>
-        <w:t>as</w:t>
-      </w:r>
-      <w:r>
-        <w:rPr>
-          <w:lang w:val="en-US"/>
-        </w:rPr>
-        <w:t xml:space="preserve"> </w:t>
-      </w:r>
-      <w:r>
-        <w:rPr>
-          <w:lang w:val="en-US"/>
-        </w:rPr>
-        <w:t>Escaped</w:t>
-      </w:r>
-      <w:r>
-        <w:rPr>
-          <w:lang w:val="en-US"/>
-        </w:rPr>
-        <w:t xml:space="preserve"> </w:t>
-      </w:r>
-      <w:r>
-        <w:rPr>
-          <w:lang w:val="en-US"/>
-        </w:rPr>
-        <w:t>String</w:t>
-      </w:r>
-    </w:p>
-    <w:p>
-      <w:pPr>
-        <w:rPr>
-          <w:lang w:val="en-US"/>
-        </w:rPr>
-      </w:pPr>
-      <w:r>
-        <w:t xml:space="preserve">Вставляет текст из буфера обмена в виде </w:t>
-      </w:r>
-      <w:r>
-        <w:rPr>
-          <w:lang w:val="en-US"/>
-        </w:rPr>
-        <w:t>C</w:t>
-      </w:r>
-      <w:r>
-        <w:t xml:space="preserve"># </w:t>
-      </w:r>
-      <w:r>
-        <w:t xml:space="preserve">строки с </w:t>
-      </w:r>
-      <w:r>
-        <w:rPr>
-          <w:lang w:val="en-US"/>
-        </w:rPr>
-        <w:t>escape</w:t>
-      </w:r>
-      <w:r>
-        <w:t xml:space="preserve"> </w:t>
-      </w:r>
-      <w:r>
-        <w:t>последовательностями.</w:t>
-      </w:r>
-    </w:p>
-    <w:p>
-      <w:pPr>
-        <w:pStyle w:val="Heading2"/>
-      </w:pPr>
-      <w:bookmarkStart w:id="4" w:name="_Toc412439647"/>
-      <w:r>
-        <w:t>Редактор</w:t>
-      </w:r>
-      <w:r>
-        <w:rPr>
-          <w:lang w:val="en-US"/>
-        </w:rPr>
-        <w:t xml:space="preserve"> </w:t>
-      </w:r>
-      <w:r>
-        <w:t>кода</w:t>
-      </w:r>
-      <w:bookmarkEnd w:id="4"/>
-    </w:p>
-    <w:p>
-      <w:pPr>
-        <w:rPr>
-          <w:lang w:val="en-US"/>
-        </w:rPr>
-      </w:pPr>
       <w:r>
         <w:t>В режиме «</w:t>
       </w:r>
@@ -2829,7 +2814,7 @@
       <w:pPr>
         <w:pStyle w:val="Heading2"/>
       </w:pPr>
-      <w:bookmarkStart w:id="5" w:name="_Toc412439648"/>
+      <w:bookmarkStart w:id="4" w:name="_Toc412439648"/>
       <w:r>
         <w:t>Окно резу</w:t>
       </w:r>
@@ -2842,23 +2827,23 @@
       <w:r>
         <w:t>тов</w:t>
       </w:r>
+      <w:bookmarkEnd w:id="4"/>
+    </w:p>
+    <w:p>
+      <w:pPr>
+        <w:pStyle w:val="Heading3"/>
+      </w:pPr>
+      <w:bookmarkStart w:id="5" w:name="_Toc412439649"/>
+      <w:r>
+        <w:t>Авто</w:t>
+      </w:r>
+      <w:r>
+        <w:t>ма</w:t>
+      </w:r>
+      <w:r>
+        <w:t>тическое суммирование числовых данных</w:t>
+      </w:r>
       <w:bookmarkEnd w:id="5"/>
-    </w:p>
-    <w:p>
-      <w:pPr>
-        <w:pStyle w:val="Heading3"/>
-      </w:pPr>
-      <w:bookmarkStart w:id="6" w:name="_Toc412439649"/>
-      <w:r>
-        <w:t>Авто</w:t>
-      </w:r>
-      <w:r>
-        <w:t>ма</w:t>
-      </w:r>
-      <w:r>
-        <w:t>тическое суммирование числовых данных</w:t>
-      </w:r>
-      <w:bookmarkEnd w:id="6"/>
     </w:p>
     <w:p>
       <w:pPr>
@@ -3114,6 +3099,11 @@
       </w:r>
     </w:p>
     <w:p>
+      <w:pPr>
+        <w:rPr>
+          <w:lang w:val="en-US"/>
+        </w:rPr>
+      </w:pPr>
       <w:r>
         <w:rPr>
           <w:noProof/>
@@ -3159,6 +3149,145 @@
     </w:p>
     <w:p>
       <w:pPr>
+        <w:pStyle w:val="Heading2"/>
+      </w:pPr>
+      <w:r>
+        <w:t>Горячие клавиши</w:t>
+      </w:r>
+    </w:p>
+    <w:p>
+      <w:pPr>
+        <w:rPr>
+          <w:lang w:val="en-US"/>
+        </w:rPr>
+      </w:pPr>
+      <w:r>
+        <w:t xml:space="preserve">По умолчанию </w:t>
+      </w:r>
+      <w:proofErr w:type="spellStart"/>
+      <w:r>
+        <w:rPr>
+          <w:lang w:val="en-US"/>
+        </w:rPr>
+        <w:t>LINQPad</w:t>
+      </w:r>
+      <w:proofErr w:type="spellEnd"/>
+      <w:r>
+        <w:t xml:space="preserve"> </w:t>
+      </w:r>
+      <w:r>
+        <w:t xml:space="preserve">настроен на использование некоторых клавиатурных комбинаций </w:t>
+      </w:r>
+      <w:r>
+        <w:rPr>
+          <w:lang w:val="en-US"/>
+        </w:rPr>
+        <w:t>Visual</w:t>
+      </w:r>
+      <w:r>
+        <w:t xml:space="preserve"> </w:t>
+      </w:r>
+      <w:bookmarkStart w:id="6" w:name="_GoBack"/>
+      <w:bookmarkEnd w:id="6"/>
+      <w:r>
+        <w:rPr>
+          <w:lang w:val="en-US"/>
+        </w:rPr>
+        <w:t>Studio</w:t>
+      </w:r>
+      <w:r>
+        <w:t>.</w:t>
+      </w:r>
+      <w:r>
+        <w:t xml:space="preserve"> (</w:t>
+      </w:r>
+      <w:r>
+        <w:rPr>
+          <w:lang w:val="en-US"/>
+        </w:rPr>
+        <w:t>Edit -&gt; Preferences, Advanced, Use Visual Studio shortcut keys)</w:t>
+      </w:r>
+    </w:p>
+    <w:p>
+      <w:pPr>
+        <w:pStyle w:val="ListParagraph"/>
+        <w:numPr>
+          <w:ilvl w:val="0"/>
+          <w:numId w:val="4"/>
+        </w:numPr>
+      </w:pPr>
+      <w:r>
+        <w:rPr>
+          <w:lang w:val="en-US"/>
+        </w:rPr>
+        <w:t>Ctrl</w:t>
+      </w:r>
+      <w:r>
+        <w:t>+</w:t>
+      </w:r>
+      <w:r>
+        <w:rPr>
+          <w:lang w:val="en-US"/>
+        </w:rPr>
+        <w:t>K</w:t>
+      </w:r>
+      <w:r>
+        <w:t xml:space="preserve">, </w:t>
+      </w:r>
+      <w:r>
+        <w:rPr>
+          <w:lang w:val="en-US"/>
+        </w:rPr>
+        <w:t>C</w:t>
+      </w:r>
+      <w:r>
+        <w:t xml:space="preserve"> </w:t>
+      </w:r>
+      <w:r>
+        <w:t>закоментировать выделенный блок</w:t>
+      </w:r>
+    </w:p>
+    <w:p>
+      <w:pPr>
+        <w:pStyle w:val="ListParagraph"/>
+        <w:numPr>
+          <w:ilvl w:val="0"/>
+          <w:numId w:val="4"/>
+        </w:numPr>
+      </w:pPr>
+      <w:r>
+        <w:rPr>
+          <w:lang w:val="en-US"/>
+        </w:rPr>
+        <w:t>Ctrl</w:t>
+      </w:r>
+      <w:r>
+        <w:t>+</w:t>
+      </w:r>
+      <w:r>
+        <w:rPr>
+          <w:lang w:val="en-US"/>
+        </w:rPr>
+        <w:t>K</w:t>
+      </w:r>
+      <w:r>
+        <w:t xml:space="preserve">, </w:t>
+      </w:r>
+      <w:r>
+        <w:rPr>
+          <w:lang w:val="en-US"/>
+        </w:rPr>
+        <w:t>U</w:t>
+      </w:r>
+      <w:r>
+        <w:t xml:space="preserve"> </w:t>
+      </w:r>
+      <w:r>
+        <w:t>снять коментарий с выделенного блока</w:t>
+      </w:r>
+    </w:p>
+    <w:p>
+      <w:pPr>
         <w:pStyle w:val="Heading1"/>
       </w:pPr>
       <w:bookmarkStart w:id="7" w:name="_Toc412439650"/>
@@ -3627,6 +3756,7 @@
         <w:rPr>
           <w:lang w:val="en-US"/>
         </w:rPr>
+        <w:lastRenderedPageBreak/>
         <w:t>LINQPad</w:t>
       </w:r>
       <w:proofErr w:type="spellEnd"/>
@@ -3732,7 +3862,6 @@
       </w:pPr>
       <w:bookmarkStart w:id="13" w:name="_Toc412439656"/>
       <w:r>
-        <w:lastRenderedPageBreak/>
         <w:t>OnDemand()</w:t>
       </w:r>
       <w:bookmarkEnd w:id="13"/>
@@ -4545,6 +4674,9 @@
     <w:p>
       <w:pPr>
         <w:pStyle w:val="a"/>
+        <w:rPr>
+          <w:lang w:val="ru-RU"/>
+        </w:rPr>
       </w:pPr>
       <w:r>
         <w:rPr>
@@ -4559,6 +4691,7 @@
           <w:rFonts w:cs="Consolas"/>
           <w:color w:val="000000"/>
           <w:szCs w:val="20"/>
+          <w:lang w:val="ru-RU"/>
         </w:rPr>
         <w:t>.</w:t>
       </w:r>
@@ -4575,6 +4708,7 @@
           <w:rFonts w:cs="Consolas"/>
           <w:color w:val="000000"/>
           <w:szCs w:val="20"/>
+          <w:lang w:val="ru-RU"/>
         </w:rPr>
         <w:t>(</w:t>
       </w:r>
@@ -4583,6 +4717,7 @@
           <w:rFonts w:cs="Consolas"/>
           <w:color w:val="DC1414"/>
           <w:szCs w:val="20"/>
+          <w:lang w:val="ru-RU"/>
         </w:rPr>
         <w:t>@"</w:t>
       </w:r>
@@ -4599,6 +4734,7 @@
           <w:rFonts w:cs="Consolas"/>
           <w:color w:val="DC1414"/>
           <w:szCs w:val="20"/>
+          <w:lang w:val="ru-RU"/>
         </w:rPr>
         <w:t xml:space="preserve"> </w:t>
       </w:r>
@@ -4615,6 +4751,7 @@
           <w:rFonts w:cs="Consolas"/>
           <w:color w:val="DC1414"/>
           <w:szCs w:val="20"/>
+          <w:lang w:val="ru-RU"/>
         </w:rPr>
         <w:t>:\"</w:t>
       </w:r>
@@ -4623,6 +4760,7 @@
           <w:rFonts w:cs="Consolas"/>
           <w:color w:val="000000"/>
           <w:szCs w:val="20"/>
+          <w:lang w:val="ru-RU"/>
         </w:rPr>
         <w:t>);</w:t>
       </w:r>
@@ -4630,9 +4768,6 @@
     <w:p>
       <w:pPr>
         <w:pStyle w:val="Heading3"/>
-        <w:rPr>
-          <w:lang w:val="en-US"/>
-        </w:rPr>
       </w:pPr>
       <w:bookmarkStart w:id="21" w:name="_Toc412439664"/>
       <w:proofErr w:type="spellStart"/>
@@ -4641,14 +4776,14 @@
         <w:rPr>
           <w:lang w:val="en-US"/>
         </w:rPr>
+        <w:lastRenderedPageBreak/>
         <w:t>Util</w:t>
       </w:r>
-      <w:r>
-        <w:rPr>
-          <w:lang w:val="en-US"/>
-        </w:rPr>
+      <w:proofErr w:type="spellEnd"/>
+      <w:r>
         <w:t>.</w:t>
       </w:r>
+      <w:proofErr w:type="spellStart"/>
       <w:r>
         <w:rPr>
           <w:lang w:val="en-US"/>
@@ -4657,9 +4792,6 @@
       </w:r>
       <w:proofErr w:type="spellEnd"/>
       <w:r>
-        <w:rPr>
-          <w:lang w:val="en-US"/>
-        </w:rPr>
         <w:t>()</w:t>
       </w:r>
       <w:bookmarkEnd w:id="21"/>
@@ -4725,7 +4857,6 @@
         </w:rPr>
       </w:pPr>
       <w:r>
-        <w:lastRenderedPageBreak/>
         <w:t>Util</w:t>
       </w:r>
       <w:r>
@@ -5171,9 +5302,6 @@
     <w:p>
       <w:pPr>
         <w:pStyle w:val="a"/>
-        <w:rPr>
-          <w:lang w:val="ru-RU"/>
-        </w:rPr>
       </w:pPr>
       <w:r>
         <w:rPr>
@@ -5182,42 +5310,29 @@
         <w:t>string</w:t>
       </w:r>
       <w:r>
-        <w:rPr>
-          <w:lang w:val="ru-RU"/>
-        </w:rPr>
         <w:t xml:space="preserve"> </w:t>
       </w:r>
       <w:r>
         <w:t>pwd</w:t>
       </w:r>
       <w:r>
-        <w:rPr>
-          <w:lang w:val="ru-RU"/>
-        </w:rPr>
         <w:t xml:space="preserve"> = </w:t>
       </w:r>
       <w:r>
         <w:t>Util</w:t>
       </w:r>
       <w:r>
-        <w:rPr>
-          <w:lang w:val="ru-RU"/>
-        </w:rPr>
         <w:t>.</w:t>
       </w:r>
       <w:r>
         <w:t>GetPassword</w:t>
       </w:r>
       <w:r>
-        <w:rPr>
-          <w:lang w:val="ru-RU"/>
-        </w:rPr>
         <w:t>(</w:t>
       </w:r>
       <w:r>
         <w:rPr>
           <w:color w:val="DC1414"/>
-          <w:lang w:val="ru-RU"/>
         </w:rPr>
         <w:t>"</w:t>
       </w:r>
@@ -5230,14 +5345,10 @@
       <w:r>
         <w:rPr>
           <w:color w:val="DC1414"/>
-          <w:lang w:val="ru-RU"/>
         </w:rPr>
         <w:t>"</w:t>
       </w:r>
       <w:r>
-        <w:rPr>
-          <w:lang w:val="ru-RU"/>
-        </w:rPr>
         <w:t>);</w:t>
       </w:r>
     </w:p>
@@ -5299,22 +5410,32 @@
     <w:p>
       <w:pPr>
         <w:pStyle w:val="a"/>
+        <w:rPr>
+          <w:lang w:val="ru-RU"/>
+        </w:rPr>
       </w:pPr>
       <w:r>
         <w:t>Util</w:t>
       </w:r>
       <w:r>
+        <w:rPr>
+          <w:lang w:val="ru-RU"/>
+        </w:rPr>
         <w:t>.</w:t>
       </w:r>
       <w:r>
         <w:t>Highlight</w:t>
       </w:r>
       <w:r>
+        <w:rPr>
+          <w:lang w:val="ru-RU"/>
+        </w:rPr>
         <w:t>(</w:t>
       </w:r>
       <w:r>
         <w:rPr>
           <w:color w:val="DC1414"/>
+          <w:lang w:val="ru-RU"/>
         </w:rPr>
         <w:t>"</w:t>
       </w:r>
@@ -5328,25 +5449,29 @@
       <w:r>
         <w:rPr>
           <w:color w:val="DC1414"/>
+          <w:lang w:val="ru-RU"/>
         </w:rPr>
         <w:t>!"</w:t>
       </w:r>
       <w:r>
+        <w:rPr>
+          <w:lang w:val="ru-RU"/>
+        </w:rPr>
         <w:t>).</w:t>
       </w:r>
       <w:r>
         <w:t>Dump</w:t>
       </w:r>
       <w:r>
+        <w:rPr>
+          <w:lang w:val="ru-RU"/>
+        </w:rPr>
         <w:t>();</w:t>
       </w:r>
     </w:p>
     <w:p>
       <w:pPr>
         <w:pStyle w:val="Heading3"/>
-        <w:rPr>
-          <w:lang w:val="en-US"/>
-        </w:rPr>
       </w:pPr>
       <w:bookmarkStart w:id="26" w:name="_Toc412439669"/>
       <w:proofErr w:type="spellStart"/>
@@ -5357,12 +5482,11 @@
         </w:rPr>
         <w:t>Util</w:t>
       </w:r>
-      <w:r>
-        <w:rPr>
-          <w:lang w:val="en-US"/>
-        </w:rPr>
+      <w:proofErr w:type="spellEnd"/>
+      <w:r>
         <w:t>.</w:t>
       </w:r>
+      <w:proofErr w:type="spellStart"/>
       <w:r>
         <w:rPr>
           <w:lang w:val="en-US"/>
@@ -5371,9 +5495,6 @@
       </w:r>
       <w:proofErr w:type="spellEnd"/>
       <w:r>
-        <w:rPr>
-          <w:lang w:val="en-US"/>
-        </w:rPr>
         <w:t>()</w:t>
       </w:r>
       <w:bookmarkEnd w:id="26"/>
@@ -5922,6 +6043,7 @@
         <w:rPr>
           <w:lang w:val="en-US"/>
         </w:rPr>
+        <w:lastRenderedPageBreak/>
         <w:t xml:space="preserve">string input = </w:t>
       </w:r>
       <w:proofErr w:type="spellStart"/>
@@ -6147,7 +6269,6 @@
     </w:p>
     <w:p>
       <w:r>
-        <w:lastRenderedPageBreak/>
         <w:t>Метод ReadLine</w:t>
       </w:r>
       <w:r>
@@ -6477,11 +6598,6 @@
       </w:r>
     </w:p>
     <w:p>
-      <w:pPr>
-        <w:rPr>
-          <w:lang w:val="en-US"/>
-        </w:rPr>
-      </w:pPr>
       <w:proofErr w:type="spellStart"/>
       <w:r>
         <w:rPr>
@@ -6489,10 +6605,8 @@
         </w:rPr>
         <w:t>QueryResultFormat</w:t>
       </w:r>
-      <w:r>
-        <w:rPr>
-          <w:lang w:val="en-US"/>
-        </w:rPr>
+      <w:proofErr w:type="spellEnd"/>
+      <w:r>
         <w:t>.</w:t>
       </w:r>
       <w:r>
@@ -6501,24 +6615,17 @@
         </w:rPr>
         <w:t>Text</w:t>
       </w:r>
+    </w:p>
+    <w:p>
+      <w:proofErr w:type="spellStart"/>
+      <w:r>
+        <w:rPr>
+          <w:lang w:val="en-US"/>
+        </w:rPr>
+        <w:t>QueryResultFormat</w:t>
+      </w:r>
       <w:proofErr w:type="spellEnd"/>
-    </w:p>
-    <w:p>
-      <w:pPr>
-        <w:rPr>
-          <w:lang w:val="en-US"/>
-        </w:rPr>
-      </w:pPr>
-      <w:r>
-        <w:rPr>
-          <w:lang w:val="en-US"/>
-        </w:rPr>
-        <w:t>QueryResultFormat</w:t>
-      </w:r>
-      <w:r>
-        <w:rPr>
-          <w:lang w:val="en-US"/>
-        </w:rPr>
+      <w:r>
         <w:t>.</w:t>
       </w:r>
       <w:r>
@@ -6531,9 +6638,6 @@
     <w:p>
       <w:pPr>
         <w:pStyle w:val="Heading3"/>
-        <w:rPr>
-          <w:lang w:val="en-US"/>
-        </w:rPr>
       </w:pPr>
       <w:bookmarkStart w:id="31" w:name="_Toc412439674"/>
       <w:proofErr w:type="spellStart"/>
@@ -6544,12 +6648,11 @@
         </w:rPr>
         <w:t>Util</w:t>
       </w:r>
-      <w:r>
-        <w:rPr>
-          <w:lang w:val="en-US"/>
-        </w:rPr>
+      <w:proofErr w:type="spellEnd"/>
+      <w:r>
         <w:t>.</w:t>
       </w:r>
+      <w:proofErr w:type="spellStart"/>
       <w:r>
         <w:rPr>
           <w:lang w:val="en-US"/>
@@ -6558,9 +6661,6 @@
       </w:r>
       <w:proofErr w:type="spellEnd"/>
       <w:r>
-        <w:rPr>
-          <w:lang w:val="en-US"/>
-        </w:rPr>
         <w:t>()</w:t>
       </w:r>
       <w:bookmarkEnd w:id="31"/>
@@ -7039,6 +7139,7 @@
         <w:pStyle w:val="a"/>
       </w:pPr>
       <w:r>
+        <w:lastRenderedPageBreak/>
         <w:t xml:space="preserve">    { </w:t>
       </w:r>
     </w:p>
@@ -7154,7 +7255,6 @@
         <w:pStyle w:val="a"/>
       </w:pPr>
       <w:r>
-        <w:lastRenderedPageBreak/>
         <w:t xml:space="preserve">    }</w:t>
       </w:r>
     </w:p>
@@ -7773,6 +7873,119 @@
       </w:rPr>
     </w:lvl>
   </w:abstractNum>
+  <w:abstractNum w:abstractNumId="3">
+    <w:nsid w:val="775C552C"/>
+    <w:multiLevelType w:val="hybridMultilevel"/>
+    <w:tmpl w:val="9A9CCE22"/>
+    <w:lvl w:ilvl="0" w:tplc="04190001">
+      <w:start w:val="1"/>
+      <w:numFmt w:val="bullet"/>
+      <w:lvlText w:val=""/>
+      <w:lvlJc w:val="left"/>
+      <w:pPr>
+        <w:ind w:left="720" w:hanging="360"/>
+      </w:pPr>
+      <w:rPr>
+        <w:rFonts w:ascii="Symbol" w:hAnsi="Symbol" w:hint="default"/>
+      </w:rPr>
+    </w:lvl>
+    <w:lvl w:ilvl="1" w:tplc="04190003" w:tentative="1">
+      <w:start w:val="1"/>
+      <w:numFmt w:val="bullet"/>
+      <w:lvlText w:val="o"/>
+      <w:lvlJc w:val="left"/>
+      <w:pPr>
+        <w:ind w:left="1440" w:hanging="360"/>
+      </w:pPr>
+      <w:rPr>
+        <w:rFonts w:ascii="Courier New" w:hAnsi="Courier New" w:cs="Courier New" w:hint="default"/>
+      </w:rPr>
+    </w:lvl>
+    <w:lvl w:ilvl="2" w:tplc="04190005" w:tentative="1">
+      <w:start w:val="1"/>
+      <w:numFmt w:val="bullet"/>
+      <w:lvlText w:val=""/>
+      <w:lvlJc w:val="left"/>
+      <w:pPr>
+        <w:ind w:left="2160" w:hanging="360"/>
+      </w:pPr>
+      <w:rPr>
+        <w:rFonts w:ascii="Wingdings" w:hAnsi="Wingdings" w:hint="default"/>
+      </w:rPr>
+    </w:lvl>
+    <w:lvl w:ilvl="3" w:tplc="04190001" w:tentative="1">
+      <w:start w:val="1"/>
+      <w:numFmt w:val="bullet"/>
+      <w:lvlText w:val=""/>
+      <w:lvlJc w:val="left"/>
+      <w:pPr>
+        <w:ind w:left="2880" w:hanging="360"/>
+      </w:pPr>
+      <w:rPr>
+        <w:rFonts w:ascii="Symbol" w:hAnsi="Symbol" w:hint="default"/>
+      </w:rPr>
+    </w:lvl>
+    <w:lvl w:ilvl="4" w:tplc="04190003" w:tentative="1">
+      <w:start w:val="1"/>
+      <w:numFmt w:val="bullet"/>
+      <w:lvlText w:val="o"/>
+      <w:lvlJc w:val="left"/>
+      <w:pPr>
+        <w:ind w:left="3600" w:hanging="360"/>
+      </w:pPr>
+      <w:rPr>
+        <w:rFonts w:ascii="Courier New" w:hAnsi="Courier New" w:cs="Courier New" w:hint="default"/>
+      </w:rPr>
+    </w:lvl>
+    <w:lvl w:ilvl="5" w:tplc="04190005" w:tentative="1">
+      <w:start w:val="1"/>
+      <w:numFmt w:val="bullet"/>
+      <w:lvlText w:val=""/>
+      <w:lvlJc w:val="left"/>
+      <w:pPr>
+        <w:ind w:left="4320" w:hanging="360"/>
+      </w:pPr>
+      <w:rPr>
+        <w:rFonts w:ascii="Wingdings" w:hAnsi="Wingdings" w:hint="default"/>
+      </w:rPr>
+    </w:lvl>
+    <w:lvl w:ilvl="6" w:tplc="04190001" w:tentative="1">
+      <w:start w:val="1"/>
+      <w:numFmt w:val="bullet"/>
+      <w:lvlText w:val=""/>
+      <w:lvlJc w:val="left"/>
+      <w:pPr>
+        <w:ind w:left="5040" w:hanging="360"/>
+      </w:pPr>
+      <w:rPr>
+        <w:rFonts w:ascii="Symbol" w:hAnsi="Symbol" w:hint="default"/>
+      </w:rPr>
+    </w:lvl>
+    <w:lvl w:ilvl="7" w:tplc="04190003" w:tentative="1">
+      <w:start w:val="1"/>
+      <w:numFmt w:val="bullet"/>
+      <w:lvlText w:val="o"/>
+      <w:lvlJc w:val="left"/>
+      <w:pPr>
+        <w:ind w:left="5760" w:hanging="360"/>
+      </w:pPr>
+      <w:rPr>
+        <w:rFonts w:ascii="Courier New" w:hAnsi="Courier New" w:cs="Courier New" w:hint="default"/>
+      </w:rPr>
+    </w:lvl>
+    <w:lvl w:ilvl="8" w:tplc="04190005" w:tentative="1">
+      <w:start w:val="1"/>
+      <w:numFmt w:val="bullet"/>
+      <w:lvlText w:val=""/>
+      <w:lvlJc w:val="left"/>
+      <w:pPr>
+        <w:ind w:left="6480" w:hanging="360"/>
+      </w:pPr>
+      <w:rPr>
+        <w:rFonts w:ascii="Wingdings" w:hAnsi="Wingdings" w:hint="default"/>
+      </w:rPr>
+    </w:lvl>
+  </w:abstractNum>
   <w:num w:numId="1">
     <w:abstractNumId w:val="1"/>
   </w:num>
@@ -7781,6 +7994,9 @@
   </w:num>
   <w:num w:numId="3">
     <w:abstractNumId w:val="2"/>
+  </w:num>
+  <w:num w:numId="4">
+    <w:abstractNumId w:val="3"/>
   </w:num>
 </w:numbering>
 </file>
@@ -8042,6 +8258,7 @@
   <w:style w:type="character" w:default="1" w:styleId="DefaultParagraphFont">
     <w:name w:val="Default Paragraph Font"/>
     <w:uiPriority w:val="1"/>
+    <w:semiHidden/>
     <w:unhideWhenUsed/>
   </w:style>
   <w:style w:type="table" w:default="1" w:styleId="TableNormal">
@@ -8765,7 +8982,7 @@
 </file>
 
 <file path=customXml/itemProps1.xml><?xml version="1.0" encoding="utf-8"?>
-<ds:datastoreItem xmlns:ds="http://schemas.openxmlformats.org/officeDocument/2006/customXml" ds:itemID="{453A3DE0-D708-4571-AC25-2517D90A2B28}">
+<ds:datastoreItem xmlns:ds="http://schemas.openxmlformats.org/officeDocument/2006/customXml" ds:itemID="{DA5D07B7-B5DF-40EF-B793-020786146BFA}">
   <ds:schemaRefs>
     <ds:schemaRef ds:uri="http://schemas.openxmlformats.org/officeDocument/2006/bibliography"/>
   </ds:schemaRefs>

</xml_diff>